<commit_message>
Se modificó la descripción
</commit_message>
<xml_diff>
--- a/02. Modelado de Requerimientos/Modelo de Casos De Uso/Trazos/Deposito/104_Registrar_Pedido_de_Reabastecimiento.docx
+++ b/02. Modelado de Requerimientos/Modelo de Casos De Uso/Trazos/Deposito/104_Registrar_Pedido_de_Reabastecimiento.docx
@@ -1,13 +1,13 @@
 
 <file path=word/document.xml><?xml version="1.0" encoding="utf-8"?>
-<w:document xmlns:ve="http://schemas.openxmlformats.org/markup-compatibility/2006" xmlns:o="urn:schemas-microsoft-com:office:office" xmlns:r="http://schemas.openxmlformats.org/officeDocument/2006/relationships" xmlns:m="http://schemas.openxmlformats.org/officeDocument/2006/math" xmlns:v="urn:schemas-microsoft-com:vml" xmlns:wp="http://schemas.openxmlformats.org/drawingml/2006/wordprocessingDrawing" xmlns:w10="urn:schemas-microsoft-com:office:word" xmlns:w="http://schemas.openxmlformats.org/wordprocessingml/2006/main" xmlns:wne="http://schemas.microsoft.com/office/word/2006/wordml">
+<w:document xmlns:wpc="http://schemas.microsoft.com/office/word/2010/wordprocessingCanvas" xmlns:mc="http://schemas.openxmlformats.org/markup-compatibility/2006" xmlns:o="urn:schemas-microsoft-com:office:office" xmlns:r="http://schemas.openxmlformats.org/officeDocument/2006/relationships" xmlns:m="http://schemas.openxmlformats.org/officeDocument/2006/math" xmlns:v="urn:schemas-microsoft-com:vml" xmlns:wp14="http://schemas.microsoft.com/office/word/2010/wordprocessingDrawing" xmlns:wp="http://schemas.openxmlformats.org/drawingml/2006/wordprocessingDrawing" xmlns:w10="urn:schemas-microsoft-com:office:word" xmlns:w="http://schemas.openxmlformats.org/wordprocessingml/2006/main" xmlns:w14="http://schemas.microsoft.com/office/word/2010/wordml" xmlns:wpg="http://schemas.microsoft.com/office/word/2010/wordprocessingGroup" xmlns:wpi="http://schemas.microsoft.com/office/word/2010/wordprocessingInk" xmlns:wne="http://schemas.microsoft.com/office/word/2006/wordml" xmlns:wps="http://schemas.microsoft.com/office/word/2010/wordprocessingShape" mc:Ignorable="w14 wp14">
   <w:body>
     <w:tbl>
       <w:tblPr>
-        <w:tblStyle w:val="Tablaconcuadrcula"/>
+        <w:tblStyle w:val="TableGrid"/>
         <w:tblW w:w="8613" w:type="dxa"/>
         <w:tblLayout w:type="fixed"/>
-        <w:tblLook w:val="04A0"/>
+        <w:tblLook w:val="04A0" w:firstRow="1" w:lastRow="0" w:firstColumn="1" w:lastColumn="0" w:noHBand="0" w:noVBand="1"/>
       </w:tblPr>
       <w:tblGrid>
         <w:gridCol w:w="1667"/>
@@ -1269,7 +1269,7 @@
           </w:tcPr>
           <w:p>
             <w:pPr>
-              <w:pStyle w:val="Prrafodelista"/>
+              <w:pStyle w:val="ListParagraph"/>
               <w:numPr>
                 <w:ilvl w:val="0"/>
                 <w:numId w:val="1"/>
@@ -1341,7 +1341,7 @@
           </w:tcPr>
           <w:p>
             <w:pPr>
-              <w:pStyle w:val="Prrafodelista"/>
+              <w:pStyle w:val="ListParagraph"/>
               <w:numPr>
                 <w:ilvl w:val="0"/>
                 <w:numId w:val="1"/>
@@ -1359,7 +1359,7 @@
           </w:p>
           <w:p>
             <w:pPr>
-              <w:pStyle w:val="Prrafodelista"/>
+              <w:pStyle w:val="ListParagraph"/>
               <w:numPr>
                 <w:ilvl w:val="0"/>
                 <w:numId w:val="1"/>
@@ -1432,7 +1432,7 @@
           </w:tcPr>
           <w:p>
             <w:pPr>
-              <w:pStyle w:val="Prrafodelista"/>
+              <w:pStyle w:val="ListParagraph"/>
               <w:numPr>
                 <w:ilvl w:val="0"/>
                 <w:numId w:val="3"/>
@@ -1452,6 +1452,12 @@
               <w:rPr>
                 <w:i/>
               </w:rPr>
+              <w:t xml:space="preserve"> </w:t>
+            </w:r>
+            <w:r>
+              <w:rPr>
+                <w:i/>
+              </w:rPr>
               <w:t>Pedido</w:t>
             </w:r>
             <w:r>
@@ -1481,7 +1487,7 @@
           </w:tcPr>
           <w:p>
             <w:pPr>
-              <w:pStyle w:val="Prrafodelista"/>
+              <w:pStyle w:val="ListParagraph"/>
               <w:ind w:left="230"/>
             </w:pPr>
           </w:p>
@@ -1501,7 +1507,7 @@
           </w:tcPr>
           <w:p>
             <w:pPr>
-              <w:pStyle w:val="Prrafodelista"/>
+              <w:pStyle w:val="ListParagraph"/>
               <w:numPr>
                 <w:ilvl w:val="0"/>
                 <w:numId w:val="3"/>
@@ -1532,7 +1538,7 @@
           </w:tcPr>
           <w:p>
             <w:pPr>
-              <w:pStyle w:val="Prrafodelista"/>
+              <w:pStyle w:val="ListParagraph"/>
               <w:numPr>
                 <w:ilvl w:val="1"/>
                 <w:numId w:val="3"/>
@@ -1550,7 +1556,7 @@
           </w:p>
           <w:p>
             <w:pPr>
-              <w:pStyle w:val="Prrafodelista"/>
+              <w:pStyle w:val="ListParagraph"/>
               <w:numPr>
                 <w:ilvl w:val="2"/>
                 <w:numId w:val="3"/>
@@ -1568,7 +1574,7 @@
           </w:p>
           <w:p>
             <w:pPr>
-              <w:pStyle w:val="Prrafodelista"/>
+              <w:pStyle w:val="ListParagraph"/>
               <w:numPr>
                 <w:ilvl w:val="2"/>
                 <w:numId w:val="3"/>
@@ -1594,7 +1600,7 @@
           </w:tcPr>
           <w:p>
             <w:pPr>
-              <w:pStyle w:val="Prrafodelista"/>
+              <w:pStyle w:val="ListParagraph"/>
               <w:numPr>
                 <w:ilvl w:val="0"/>
                 <w:numId w:val="3"/>
@@ -1620,7 +1626,28 @@
               <w:t>Código</w:t>
             </w:r>
             <w:r>
-              <w:t xml:space="preserve">., Nombre, Modelo, Color, Tamaño, Marca y cantidad </w:t>
+              <w:t>,</w:t>
+            </w:r>
+            <w:r>
+              <w:t xml:space="preserve"> </w:t>
+            </w:r>
+            <w:r>
+              <w:t>Marca</w:t>
+            </w:r>
+            <w:r>
+              <w:t xml:space="preserve">, </w:t>
+            </w:r>
+            <w:r>
+              <w:t xml:space="preserve">Modelo, </w:t>
+            </w:r>
+            <w:r>
+              <w:t>Tamaño,</w:t>
+            </w:r>
+            <w:r>
+              <w:t xml:space="preserve"> Color</w:t>
+            </w:r>
+            <w:r>
+              <w:t xml:space="preserve"> y cantidad </w:t>
             </w:r>
             <w:r>
               <w:t xml:space="preserve">disponible </w:t>
@@ -1667,7 +1694,7 @@
           </w:tcPr>
           <w:p>
             <w:pPr>
-              <w:pStyle w:val="Prrafodelista"/>
+              <w:pStyle w:val="ListParagraph"/>
               <w:numPr>
                 <w:ilvl w:val="0"/>
                 <w:numId w:val="3"/>
@@ -1675,25 +1702,7 @@
               <w:ind w:hanging="198"/>
             </w:pPr>
             <w:r>
-              <w:t>El E</w:t>
-            </w:r>
-            <w:r>
-              <w:t>D</w:t>
-            </w:r>
-            <w:r>
-              <w:t xml:space="preserve"> selecciona uno o varios de los </w:t>
-            </w:r>
-            <w:r>
-              <w:t>productos importados</w:t>
-            </w:r>
-            <w:r>
-              <w:t xml:space="preserve"> y selecciona la opción </w:t>
-            </w:r>
-            <w:r>
-              <w:rPr>
-                <w:i/>
-              </w:rPr>
-              <w:t>Agregar a pedido de reabastecimiento.</w:t>
+              <w:t>El Sistema solicita la cantidad de unidades de cada producto a incluir en el pedido.</w:t>
             </w:r>
           </w:p>
         </w:tc>
@@ -1725,7 +1734,7 @@
           </w:tcPr>
           <w:p>
             <w:pPr>
-              <w:pStyle w:val="Prrafodelista"/>
+              <w:pStyle w:val="ListParagraph"/>
               <w:numPr>
                 <w:ilvl w:val="0"/>
                 <w:numId w:val="3"/>
@@ -1733,25 +1742,16 @@
               <w:ind w:hanging="198"/>
             </w:pPr>
             <w:r>
-              <w:t xml:space="preserve">El </w:t>
-            </w:r>
-            <w:r>
-              <w:t>Sistema</w:t>
-            </w:r>
-            <w:r>
-              <w:t xml:space="preserve"> solicita</w:t>
-            </w:r>
-            <w:r>
-              <w:t xml:space="preserve"> el</w:t>
-            </w:r>
-            <w:r>
-              <w:t xml:space="preserve"> ingreso </w:t>
-            </w:r>
-            <w:r>
-              <w:t xml:space="preserve">de la </w:t>
-            </w:r>
-            <w:r>
-              <w:t>cantidad a pedir de cada producto importado seleccionado.</w:t>
+              <w:t>El E</w:t>
+            </w:r>
+            <w:r>
+              <w:t>D</w:t>
+            </w:r>
+            <w:r>
+              <w:t xml:space="preserve"> </w:t>
+            </w:r>
+            <w:r>
+              <w:t>ingresa la cantidad de unidades de cada producto a incluir en el pedido.</w:t>
             </w:r>
           </w:p>
         </w:tc>
@@ -1766,117 +1766,9 @@
               <w:right w:val="single" w:sz="4" w:space="0" w:color="auto"/>
             </w:tcBorders>
           </w:tcPr>
-          <w:p/>
-        </w:tc>
-      </w:tr>
-      <w:tr>
-        <w:tc>
-          <w:tcPr>
-            <w:tcW w:w="4304" w:type="dxa"/>
-            <w:gridSpan w:val="6"/>
-            <w:tcBorders>
-              <w:top w:val="single" w:sz="4" w:space="0" w:color="auto"/>
-              <w:left w:val="single" w:sz="4" w:space="0" w:color="auto"/>
-              <w:bottom w:val="single" w:sz="4" w:space="0" w:color="auto"/>
-              <w:right w:val="single" w:sz="4" w:space="0" w:color="auto"/>
-            </w:tcBorders>
-          </w:tcPr>
-          <w:p>
-            <w:pPr>
-              <w:pStyle w:val="Prrafodelista"/>
-              <w:numPr>
-                <w:ilvl w:val="0"/>
-                <w:numId w:val="3"/>
-              </w:numPr>
-              <w:ind w:hanging="198"/>
-            </w:pPr>
-            <w:r>
-              <w:t>El ED ingresa para cada uno de los productos importados agregados al pedido de reabastecimiento la cantidad a pedir de ese producto importado.</w:t>
-            </w:r>
-          </w:p>
-        </w:tc>
-        <w:tc>
-          <w:tcPr>
-            <w:tcW w:w="4309" w:type="dxa"/>
-            <w:gridSpan w:val="6"/>
-            <w:tcBorders>
-              <w:top w:val="single" w:sz="4" w:space="0" w:color="auto"/>
-              <w:left w:val="single" w:sz="4" w:space="0" w:color="auto"/>
-              <w:bottom w:val="single" w:sz="4" w:space="0" w:color="auto"/>
-              <w:right w:val="single" w:sz="4" w:space="0" w:color="auto"/>
-            </w:tcBorders>
-          </w:tcPr>
-          <w:p/>
-        </w:tc>
-      </w:tr>
-      <w:tr>
-        <w:tc>
-          <w:tcPr>
-            <w:tcW w:w="4304" w:type="dxa"/>
-            <w:gridSpan w:val="6"/>
-            <w:tcBorders>
-              <w:top w:val="single" w:sz="4" w:space="0" w:color="auto"/>
-              <w:left w:val="single" w:sz="4" w:space="0" w:color="auto"/>
-              <w:bottom w:val="single" w:sz="4" w:space="0" w:color="auto"/>
-              <w:right w:val="single" w:sz="4" w:space="0" w:color="auto"/>
-            </w:tcBorders>
-          </w:tcPr>
-          <w:p>
-            <w:pPr>
-              <w:pStyle w:val="Prrafodelista"/>
-              <w:numPr>
-                <w:ilvl w:val="0"/>
-                <w:numId w:val="3"/>
-              </w:numPr>
-              <w:ind w:hanging="198"/>
-            </w:pPr>
-            <w:r>
-              <w:t xml:space="preserve">El </w:t>
-            </w:r>
-            <w:r>
-              <w:t>Sistema</w:t>
-            </w:r>
-            <w:r>
-              <w:t xml:space="preserve"> verifica que la cant</w:t>
-            </w:r>
-            <w:r>
-              <w:t>idad de</w:t>
-            </w:r>
-            <w:r>
-              <w:t>l</w:t>
-            </w:r>
-            <w:r>
-              <w:t xml:space="preserve"> </w:t>
-            </w:r>
-            <w:r>
-              <w:t>producto importado</w:t>
-            </w:r>
-            <w:r>
-              <w:t xml:space="preserve"> no supere a la </w:t>
-            </w:r>
-            <w:r>
-              <w:lastRenderedPageBreak/>
-              <w:t xml:space="preserve">cantidad disponible en el depósito de </w:t>
-            </w:r>
-            <w:r>
-              <w:t>productos importados y no la supera.</w:t>
-            </w:r>
-          </w:p>
-        </w:tc>
-        <w:tc>
-          <w:tcPr>
-            <w:tcW w:w="4309" w:type="dxa"/>
-            <w:gridSpan w:val="6"/>
-            <w:tcBorders>
-              <w:top w:val="single" w:sz="4" w:space="0" w:color="auto"/>
-              <w:left w:val="single" w:sz="4" w:space="0" w:color="auto"/>
-              <w:bottom w:val="single" w:sz="4" w:space="0" w:color="auto"/>
-              <w:right w:val="single" w:sz="4" w:space="0" w:color="auto"/>
-            </w:tcBorders>
-          </w:tcPr>
-          <w:p>
-            <w:pPr>
-              <w:pStyle w:val="Prrafodelista"/>
+          <w:p>
+            <w:pPr>
+              <w:pStyle w:val="ListParagraph"/>
               <w:numPr>
                 <w:ilvl w:val="1"/>
                 <w:numId w:val="3"/>
@@ -1888,45 +1780,29 @@
               <w:ind w:left="230" w:hanging="230"/>
             </w:pPr>
             <w:r>
-              <w:lastRenderedPageBreak/>
-              <w:t xml:space="preserve">La cantidad ingresada supera la cantidad disponible en el depósito de productos </w:t>
-            </w:r>
-            <w:r>
-              <w:lastRenderedPageBreak/>
-              <w:t>importados.</w:t>
-            </w:r>
-          </w:p>
-          <w:p>
-            <w:pPr>
-              <w:pStyle w:val="Prrafodelista"/>
+              <w:t>El ED no ingresa todas las cantidades de productos a incluir en el pedido.</w:t>
+            </w:r>
+          </w:p>
+          <w:p>
+            <w:pPr>
+              <w:pStyle w:val="ListParagraph"/>
               <w:numPr>
                 <w:ilvl w:val="2"/>
                 <w:numId w:val="3"/>
               </w:numPr>
             </w:pPr>
             <w:r>
-              <w:t>El Sistema informa situación.</w:t>
-            </w:r>
-          </w:p>
-          <w:p>
-            <w:pPr>
-              <w:pStyle w:val="Prrafodelista"/>
-              <w:numPr>
-                <w:ilvl w:val="2"/>
-                <w:numId w:val="3"/>
-              </w:numPr>
-            </w:pPr>
-            <w:r>
-              <w:t>Se regresa al paso 6.</w:t>
-            </w:r>
-            <w:bookmarkStart w:id="1" w:name="_GoBack"/>
-            <w:bookmarkEnd w:id="1"/>
-          </w:p>
-          <w:p>
-            <w:pPr>
-              <w:pStyle w:val="Prrafodelista"/>
-              <w:ind w:left="230"/>
-            </w:pPr>
+              <w:rPr>
+                <w:lang w:val="es-AR"/>
+              </w:rPr>
+              <w:t xml:space="preserve">El sistema </w:t>
+            </w:r>
+            <w:r>
+              <w:rPr>
+                <w:lang w:val="es-AR"/>
+              </w:rPr>
+              <w:t>toma solamente los productos a los cuales se ha asignado una cantidad a incluir en el pedido.</w:t>
+            </w:r>
           </w:p>
         </w:tc>
       </w:tr>
@@ -1944,7 +1820,7 @@
           </w:tcPr>
           <w:p>
             <w:pPr>
-              <w:pStyle w:val="Prrafodelista"/>
+              <w:pStyle w:val="ListParagraph"/>
               <w:numPr>
                 <w:ilvl w:val="0"/>
                 <w:numId w:val="3"/>
@@ -1952,11 +1828,34 @@
               <w:ind w:hanging="198"/>
             </w:pPr>
             <w:r>
-              <w:lastRenderedPageBreak/>
-              <w:t xml:space="preserve">El sistema solicita la confirmación de la </w:t>
-            </w:r>
-            <w:r>
-              <w:t>registración.</w:t>
+              <w:t xml:space="preserve">El </w:t>
+            </w:r>
+            <w:r>
+              <w:t>Sistema</w:t>
+            </w:r>
+            <w:r>
+              <w:t xml:space="preserve"> verifica que la cant</w:t>
+            </w:r>
+            <w:r>
+              <w:t>idad de</w:t>
+            </w:r>
+            <w:r>
+              <w:t>l</w:t>
+            </w:r>
+            <w:r>
+              <w:t xml:space="preserve"> </w:t>
+            </w:r>
+            <w:r>
+              <w:t>producto importado</w:t>
+            </w:r>
+            <w:r>
+              <w:t xml:space="preserve"> no supere a la </w:t>
+            </w:r>
+            <w:r>
+              <w:t xml:space="preserve">cantidad disponible en el depósito de </w:t>
+            </w:r>
+            <w:r>
+              <w:t>productos importados y no la supera.</w:t>
             </w:r>
           </w:p>
         </w:tc>
@@ -1973,52 +1872,7 @@
           </w:tcPr>
           <w:p>
             <w:pPr>
-              <w:pStyle w:val="Prrafodelista"/>
-              <w:ind w:left="230"/>
-            </w:pPr>
-          </w:p>
-        </w:tc>
-      </w:tr>
-      <w:tr>
-        <w:tc>
-          <w:tcPr>
-            <w:tcW w:w="4304" w:type="dxa"/>
-            <w:gridSpan w:val="6"/>
-            <w:tcBorders>
-              <w:top w:val="single" w:sz="4" w:space="0" w:color="auto"/>
-              <w:left w:val="single" w:sz="4" w:space="0" w:color="auto"/>
-              <w:bottom w:val="single" w:sz="4" w:space="0" w:color="auto"/>
-              <w:right w:val="single" w:sz="4" w:space="0" w:color="auto"/>
-            </w:tcBorders>
-          </w:tcPr>
-          <w:p>
-            <w:pPr>
-              <w:pStyle w:val="Prrafodelista"/>
-              <w:numPr>
-                <w:ilvl w:val="0"/>
-                <w:numId w:val="3"/>
-              </w:numPr>
-              <w:ind w:hanging="198"/>
-            </w:pPr>
-            <w:r>
-              <w:t>El EDMP confirma la registración.</w:t>
-            </w:r>
-          </w:p>
-        </w:tc>
-        <w:tc>
-          <w:tcPr>
-            <w:tcW w:w="4309" w:type="dxa"/>
-            <w:gridSpan w:val="6"/>
-            <w:tcBorders>
-              <w:top w:val="single" w:sz="4" w:space="0" w:color="auto"/>
-              <w:left w:val="single" w:sz="4" w:space="0" w:color="auto"/>
-              <w:bottom w:val="single" w:sz="4" w:space="0" w:color="auto"/>
-              <w:right w:val="single" w:sz="4" w:space="0" w:color="auto"/>
-            </w:tcBorders>
-          </w:tcPr>
-          <w:p>
-            <w:pPr>
-              <w:pStyle w:val="Prrafodelista"/>
+              <w:pStyle w:val="ListParagraph"/>
               <w:numPr>
                 <w:ilvl w:val="1"/>
                 <w:numId w:val="3"/>
@@ -2030,32 +1884,41 @@
               <w:ind w:left="230" w:hanging="230"/>
             </w:pPr>
             <w:r>
-              <w:t>El EDMP no confirma registración.</w:t>
-            </w:r>
-          </w:p>
-          <w:p>
-            <w:pPr>
-              <w:pStyle w:val="Prrafodelista"/>
+              <w:t>La cantidad ingresada supera la cantidad disponible en el depósito de productos importados.</w:t>
+            </w:r>
+          </w:p>
+          <w:p>
+            <w:pPr>
+              <w:pStyle w:val="ListParagraph"/>
               <w:numPr>
                 <w:ilvl w:val="2"/>
                 <w:numId w:val="3"/>
               </w:numPr>
             </w:pPr>
             <w:r>
-              <w:t>El Sistema informa la situación.</w:t>
-            </w:r>
-          </w:p>
-          <w:p>
-            <w:pPr>
-              <w:pStyle w:val="Prrafodelista"/>
+              <w:t>El Sistema informa situación.</w:t>
+            </w:r>
+          </w:p>
+          <w:p>
+            <w:pPr>
+              <w:pStyle w:val="ListParagraph"/>
               <w:numPr>
                 <w:ilvl w:val="2"/>
                 <w:numId w:val="3"/>
               </w:numPr>
             </w:pPr>
             <w:r>
-              <w:t>No se procesa la registración.</w:t>
-            </w:r>
+              <w:t>Se</w:t>
+            </w:r>
+            <w:r>
+              <w:t xml:space="preserve"> regresa al paso 4.</w:t>
+            </w:r>
+          </w:p>
+          <w:p>
+            <w:pPr>
+              <w:pStyle w:val="ListParagraph"/>
+              <w:ind w:left="230"/>
+            </w:pPr>
           </w:p>
         </w:tc>
       </w:tr>
@@ -2073,7 +1936,7 @@
           </w:tcPr>
           <w:p>
             <w:pPr>
-              <w:pStyle w:val="Prrafodelista"/>
+              <w:pStyle w:val="ListParagraph"/>
               <w:numPr>
                 <w:ilvl w:val="0"/>
                 <w:numId w:val="3"/>
@@ -2081,28 +1944,11 @@
               <w:ind w:hanging="198"/>
             </w:pPr>
             <w:r>
-              <w:t xml:space="preserve">El </w:t>
-            </w:r>
-            <w:r>
-              <w:t>Sistema</w:t>
-            </w:r>
-            <w:r>
-              <w:t xml:space="preserve"> registra la confirmación del pedido </w:t>
-            </w:r>
-            <w:r>
-              <w:t>de reabastecimiento de los productos importados con los siguientes da</w:t>
-            </w:r>
-            <w:r>
-              <w:t>tos: Fecha, Empleado que realizó</w:t>
-            </w:r>
-            <w:r>
-              <w:t xml:space="preserve"> el registro, Estado </w:t>
-            </w:r>
-            <w:r>
-              <w:t>Registrada y los productos importados que fueron seleccion</w:t>
-            </w:r>
-            <w:r>
-              <w:t>ados con su respectiva cantidad; y emite el comprobante correspondiente.</w:t>
+              <w:t xml:space="preserve">El sistema solicita la confirmación de la </w:t>
+            </w:r>
+            <w:r>
+              <w:lastRenderedPageBreak/>
+              <w:t>registración.</w:t>
             </w:r>
           </w:p>
         </w:tc>
@@ -2119,10 +1965,7 @@
           </w:tcPr>
           <w:p>
             <w:pPr>
-              <w:pStyle w:val="Prrafodelista"/>
-              <w:tabs>
-                <w:tab w:val="num" w:pos="527"/>
-              </w:tabs>
+              <w:pStyle w:val="ListParagraph"/>
               <w:ind w:left="230"/>
             </w:pPr>
           </w:p>
@@ -2142,7 +1985,7 @@
           </w:tcPr>
           <w:p>
             <w:pPr>
-              <w:pStyle w:val="Prrafodelista"/>
+              <w:pStyle w:val="ListParagraph"/>
               <w:numPr>
                 <w:ilvl w:val="0"/>
                 <w:numId w:val="3"/>
@@ -2150,7 +1993,8 @@
               <w:ind w:hanging="198"/>
             </w:pPr>
             <w:r>
-              <w:t>Fin de CU.</w:t>
+              <w:lastRenderedPageBreak/>
+              <w:t>El EDMP confirma la registración.</w:t>
             </w:r>
           </w:p>
         </w:tc>
@@ -2167,7 +2011,218 @@
           </w:tcPr>
           <w:p>
             <w:pPr>
-              <w:pStyle w:val="Prrafodelista"/>
+              <w:pStyle w:val="ListParagraph"/>
+              <w:numPr>
+                <w:ilvl w:val="1"/>
+                <w:numId w:val="3"/>
+              </w:numPr>
+              <w:tabs>
+                <w:tab w:val="clear" w:pos="690"/>
+                <w:tab w:val="num" w:pos="372"/>
+              </w:tabs>
+              <w:ind w:left="230" w:hanging="230"/>
+            </w:pPr>
+            <w:r>
+              <w:t>El EDMP no confirma registración.</w:t>
+            </w:r>
+          </w:p>
+          <w:p>
+            <w:pPr>
+              <w:pStyle w:val="ListParagraph"/>
+              <w:numPr>
+                <w:ilvl w:val="2"/>
+                <w:numId w:val="3"/>
+              </w:numPr>
+            </w:pPr>
+            <w:r>
+              <w:t>El Sistema informa la situación.</w:t>
+            </w:r>
+          </w:p>
+          <w:p>
+            <w:pPr>
+              <w:pStyle w:val="ListParagraph"/>
+              <w:numPr>
+                <w:ilvl w:val="2"/>
+                <w:numId w:val="3"/>
+              </w:numPr>
+            </w:pPr>
+            <w:r>
+              <w:t>Se cancela el CU.</w:t>
+            </w:r>
+          </w:p>
+        </w:tc>
+      </w:tr>
+      <w:tr>
+        <w:tc>
+          <w:tcPr>
+            <w:tcW w:w="4304" w:type="dxa"/>
+            <w:gridSpan w:val="6"/>
+            <w:tcBorders>
+              <w:top w:val="single" w:sz="4" w:space="0" w:color="auto"/>
+              <w:left w:val="single" w:sz="4" w:space="0" w:color="auto"/>
+              <w:bottom w:val="single" w:sz="4" w:space="0" w:color="auto"/>
+              <w:right w:val="single" w:sz="4" w:space="0" w:color="auto"/>
+            </w:tcBorders>
+          </w:tcPr>
+          <w:p>
+            <w:pPr>
+              <w:pStyle w:val="ListParagraph"/>
+              <w:numPr>
+                <w:ilvl w:val="0"/>
+                <w:numId w:val="3"/>
+              </w:numPr>
+              <w:ind w:hanging="198"/>
+            </w:pPr>
+            <w:r>
+              <w:t xml:space="preserve">El </w:t>
+            </w:r>
+            <w:r>
+              <w:t>Sistema</w:t>
+            </w:r>
+            <w:r>
+              <w:t xml:space="preserve"> registra la confirmación del pedido </w:t>
+            </w:r>
+            <w:r>
+              <w:t>de reabastecimiento de los productos importados con los siguientes da</w:t>
+            </w:r>
+            <w:r>
+              <w:t>tos: Fecha</w:t>
+            </w:r>
+            <w:r>
+              <w:t xml:space="preserve"> de creación</w:t>
+            </w:r>
+            <w:r>
+              <w:t>, Empleado que realizó</w:t>
+            </w:r>
+            <w:r>
+              <w:t xml:space="preserve"> el registro, Estado </w:t>
+            </w:r>
+            <w:r>
+              <w:t>“Registrado”</w:t>
+            </w:r>
+            <w:r>
+              <w:t xml:space="preserve"> y los productos importados que fueron seleccion</w:t>
+            </w:r>
+            <w:r>
+              <w:t>a</w:t>
+            </w:r>
+            <w:r>
+              <w:t>dos con su respectiva cantidad.</w:t>
+            </w:r>
+          </w:p>
+        </w:tc>
+        <w:tc>
+          <w:tcPr>
+            <w:tcW w:w="4309" w:type="dxa"/>
+            <w:gridSpan w:val="6"/>
+            <w:tcBorders>
+              <w:top w:val="single" w:sz="4" w:space="0" w:color="auto"/>
+              <w:left w:val="single" w:sz="4" w:space="0" w:color="auto"/>
+              <w:bottom w:val="single" w:sz="4" w:space="0" w:color="auto"/>
+              <w:right w:val="single" w:sz="4" w:space="0" w:color="auto"/>
+            </w:tcBorders>
+          </w:tcPr>
+          <w:p>
+            <w:pPr>
+              <w:pStyle w:val="ListParagraph"/>
+              <w:tabs>
+                <w:tab w:val="num" w:pos="527"/>
+              </w:tabs>
+              <w:ind w:left="230"/>
+            </w:pPr>
+          </w:p>
+        </w:tc>
+      </w:tr>
+      <w:tr>
+        <w:tc>
+          <w:tcPr>
+            <w:tcW w:w="4304" w:type="dxa"/>
+            <w:gridSpan w:val="6"/>
+            <w:tcBorders>
+              <w:top w:val="single" w:sz="4" w:space="0" w:color="auto"/>
+              <w:left w:val="single" w:sz="4" w:space="0" w:color="auto"/>
+              <w:bottom w:val="single" w:sz="4" w:space="0" w:color="auto"/>
+              <w:right w:val="single" w:sz="4" w:space="0" w:color="auto"/>
+            </w:tcBorders>
+          </w:tcPr>
+          <w:p>
+            <w:pPr>
+              <w:pStyle w:val="ListParagraph"/>
+              <w:numPr>
+                <w:ilvl w:val="0"/>
+                <w:numId w:val="3"/>
+              </w:numPr>
+              <w:ind w:hanging="198"/>
+            </w:pPr>
+            <w:r>
+              <w:t>Se imprime el Pedido de reabastecimiento.</w:t>
+            </w:r>
+          </w:p>
+        </w:tc>
+        <w:tc>
+          <w:tcPr>
+            <w:tcW w:w="4309" w:type="dxa"/>
+            <w:gridSpan w:val="6"/>
+            <w:tcBorders>
+              <w:top w:val="single" w:sz="4" w:space="0" w:color="auto"/>
+              <w:left w:val="single" w:sz="4" w:space="0" w:color="auto"/>
+              <w:bottom w:val="single" w:sz="4" w:space="0" w:color="auto"/>
+              <w:right w:val="single" w:sz="4" w:space="0" w:color="auto"/>
+            </w:tcBorders>
+          </w:tcPr>
+          <w:p>
+            <w:pPr>
+              <w:pStyle w:val="ListParagraph"/>
+              <w:tabs>
+                <w:tab w:val="num" w:pos="527"/>
+              </w:tabs>
+              <w:ind w:left="230"/>
+            </w:pPr>
+          </w:p>
+        </w:tc>
+      </w:tr>
+      <w:tr>
+        <w:tc>
+          <w:tcPr>
+            <w:tcW w:w="4304" w:type="dxa"/>
+            <w:gridSpan w:val="6"/>
+            <w:tcBorders>
+              <w:top w:val="single" w:sz="4" w:space="0" w:color="auto"/>
+              <w:left w:val="single" w:sz="4" w:space="0" w:color="auto"/>
+              <w:bottom w:val="single" w:sz="4" w:space="0" w:color="auto"/>
+              <w:right w:val="single" w:sz="4" w:space="0" w:color="auto"/>
+            </w:tcBorders>
+          </w:tcPr>
+          <w:p>
+            <w:pPr>
+              <w:pStyle w:val="ListParagraph"/>
+              <w:numPr>
+                <w:ilvl w:val="0"/>
+                <w:numId w:val="3"/>
+              </w:numPr>
+              <w:ind w:hanging="198"/>
+            </w:pPr>
+            <w:r>
+              <w:t>Fin de CU.</w:t>
+            </w:r>
+            <w:bookmarkStart w:id="1" w:name="_GoBack"/>
+            <w:bookmarkEnd w:id="1"/>
+          </w:p>
+        </w:tc>
+        <w:tc>
+          <w:tcPr>
+            <w:tcW w:w="4309" w:type="dxa"/>
+            <w:gridSpan w:val="6"/>
+            <w:tcBorders>
+              <w:top w:val="single" w:sz="4" w:space="0" w:color="auto"/>
+              <w:left w:val="single" w:sz="4" w:space="0" w:color="auto"/>
+              <w:bottom w:val="single" w:sz="4" w:space="0" w:color="auto"/>
+              <w:right w:val="single" w:sz="4" w:space="0" w:color="auto"/>
+            </w:tcBorders>
+          </w:tcPr>
+          <w:p>
+            <w:pPr>
+              <w:pStyle w:val="ListParagraph"/>
               <w:ind w:left="230"/>
             </w:pPr>
           </w:p>
@@ -2529,7 +2584,7 @@
 </file>
 
 <file path=word/numbering.xml><?xml version="1.0" encoding="utf-8"?>
-<w:numbering xmlns:ve="http://schemas.openxmlformats.org/markup-compatibility/2006" xmlns:o="urn:schemas-microsoft-com:office:office" xmlns:r="http://schemas.openxmlformats.org/officeDocument/2006/relationships" xmlns:m="http://schemas.openxmlformats.org/officeDocument/2006/math" xmlns:v="urn:schemas-microsoft-com:vml" xmlns:wp="http://schemas.openxmlformats.org/drawingml/2006/wordprocessingDrawing" xmlns:w10="urn:schemas-microsoft-com:office:word" xmlns:w="http://schemas.openxmlformats.org/wordprocessingml/2006/main" xmlns:wne="http://schemas.microsoft.com/office/word/2006/wordml">
+<w:numbering xmlns:wpc="http://schemas.microsoft.com/office/word/2010/wordprocessingCanvas" xmlns:mc="http://schemas.openxmlformats.org/markup-compatibility/2006" xmlns:o="urn:schemas-microsoft-com:office:office" xmlns:r="http://schemas.openxmlformats.org/officeDocument/2006/relationships" xmlns:m="http://schemas.openxmlformats.org/officeDocument/2006/math" xmlns:v="urn:schemas-microsoft-com:vml" xmlns:wp14="http://schemas.microsoft.com/office/word/2010/wordprocessingDrawing" xmlns:wp="http://schemas.openxmlformats.org/drawingml/2006/wordprocessingDrawing" xmlns:w10="urn:schemas-microsoft-com:office:word" xmlns:w="http://schemas.openxmlformats.org/wordprocessingml/2006/main" xmlns:w14="http://schemas.microsoft.com/office/word/2010/wordml" xmlns:wpg="http://schemas.microsoft.com/office/word/2010/wordprocessingGroup" xmlns:wpi="http://schemas.microsoft.com/office/word/2010/wordprocessingInk" xmlns:wne="http://schemas.microsoft.com/office/word/2006/wordml" xmlns:wps="http://schemas.microsoft.com/office/word/2010/wordprocessingShape" mc:Ignorable="w14 wp14">
   <w:abstractNum w:abstractNumId="0">
     <w:nsid w:val="14C032BE"/>
     <w:multiLevelType w:val="hybridMultilevel"/>
@@ -2891,7 +2946,7 @@
 </file>
 
 <file path=word/styles.xml><?xml version="1.0" encoding="utf-8"?>
-<w:styles xmlns:r="http://schemas.openxmlformats.org/officeDocument/2006/relationships" xmlns:w="http://schemas.openxmlformats.org/wordprocessingml/2006/main">
+<w:styles xmlns:mc="http://schemas.openxmlformats.org/markup-compatibility/2006" xmlns:r="http://schemas.openxmlformats.org/officeDocument/2006/relationships" xmlns:w="http://schemas.openxmlformats.org/wordprocessingml/2006/main" xmlns:w14="http://schemas.microsoft.com/office/word/2010/wordml" mc:Ignorable="w14">
   <w:docDefaults>
     <w:rPrDefault>
       <w:rPr>
@@ -3051,18 +3106,17 @@
     <w:qFormat/>
     <w:rsid w:val="00533E8C"/>
   </w:style>
-  <w:style w:type="character" w:default="1" w:styleId="Fuentedeprrafopredeter">
+  <w:style w:type="character" w:default="1" w:styleId="DefaultParagraphFont">
     <w:name w:val="Default Paragraph Font"/>
     <w:uiPriority w:val="1"/>
     <w:semiHidden/>
     <w:unhideWhenUsed/>
   </w:style>
-  <w:style w:type="table" w:default="1" w:styleId="Tablanormal">
+  <w:style w:type="table" w:default="1" w:styleId="TableNormal">
     <w:name w:val="Normal Table"/>
     <w:uiPriority w:val="99"/>
     <w:semiHidden/>
     <w:unhideWhenUsed/>
-    <w:qFormat/>
     <w:tblPr>
       <w:tblInd w:w="0" w:type="dxa"/>
       <w:tblCellMar>
@@ -3073,15 +3127,15 @@
       </w:tblCellMar>
     </w:tblPr>
   </w:style>
-  <w:style w:type="numbering" w:default="1" w:styleId="Sinlista">
+  <w:style w:type="numbering" w:default="1" w:styleId="NoList">
     <w:name w:val="No List"/>
     <w:uiPriority w:val="99"/>
     <w:semiHidden/>
     <w:unhideWhenUsed/>
   </w:style>
-  <w:style w:type="table" w:styleId="Tablaconcuadrcula">
+  <w:style w:type="table" w:styleId="TableGrid">
     <w:name w:val="Table Grid"/>
-    <w:basedOn w:val="Tablanormal"/>
+    <w:basedOn w:val="TableNormal"/>
     <w:uiPriority w:val="59"/>
     <w:rsid w:val="00D842C6"/>
     <w:pPr>
@@ -3105,7 +3159,7 @@
       </w:tblCellMar>
     </w:tblPr>
   </w:style>
-  <w:style w:type="paragraph" w:styleId="Prrafodelista">
+  <w:style w:type="paragraph" w:styleId="ListParagraph">
     <w:name w:val="List Paragraph"/>
     <w:basedOn w:val="Normal"/>
     <w:uiPriority w:val="34"/>
@@ -3279,13 +3333,13 @@
     <w:name w:val="Normal"/>
     <w:qFormat/>
   </w:style>
-  <w:style w:type="character" w:default="1" w:styleId="Fuentedeprrafopredeter">
+  <w:style w:type="character" w:default="1" w:styleId="DefaultParagraphFont">
     <w:name w:val="Default Paragraph Font"/>
     <w:uiPriority w:val="1"/>
     <w:semiHidden/>
     <w:unhideWhenUsed/>
   </w:style>
-  <w:style w:type="table" w:default="1" w:styleId="Tablanormal">
+  <w:style w:type="table" w:default="1" w:styleId="TableNormal">
     <w:name w:val="Normal Table"/>
     <w:uiPriority w:val="99"/>
     <w:semiHidden/>
@@ -3300,15 +3354,15 @@
       </w:tblCellMar>
     </w:tblPr>
   </w:style>
-  <w:style w:type="numbering" w:default="1" w:styleId="Sinlista">
+  <w:style w:type="numbering" w:default="1" w:styleId="NoList">
     <w:name w:val="No List"/>
     <w:uiPriority w:val="99"/>
     <w:semiHidden/>
     <w:unhideWhenUsed/>
   </w:style>
-  <w:style w:type="table" w:styleId="Tablaconcuadrcula">
+  <w:style w:type="table" w:styleId="TableGrid">
     <w:name w:val="Table Grid"/>
-    <w:basedOn w:val="Tablanormal"/>
+    <w:basedOn w:val="TableNormal"/>
     <w:uiPriority w:val="59"/>
     <w:rsid w:val="00D842C6"/>
     <w:pPr>
@@ -3332,7 +3386,7 @@
       </w:tblCellMar>
     </w:tblPr>
   </w:style>
-  <w:style w:type="paragraph" w:styleId="Prrafodelista">
+  <w:style w:type="paragraph" w:styleId="ListParagraph">
     <w:name w:val="List Paragraph"/>
     <w:basedOn w:val="Normal"/>
     <w:uiPriority w:val="34"/>
@@ -3357,34 +3411,34 @@
         <a:sysClr val="window" lastClr="FFFFFF"/>
       </a:lt1>
       <a:dk2>
-        <a:srgbClr val="1F497D"/>
+        <a:srgbClr xmlns:mc="http://schemas.openxmlformats.org/markup-compatibility/2006" xmlns:a14="http://schemas.microsoft.com/office/drawing/2010/main" val="1F497D" mc:Ignorable=""/>
       </a:dk2>
       <a:lt2>
-        <a:srgbClr val="EEECE1"/>
+        <a:srgbClr xmlns:mc="http://schemas.openxmlformats.org/markup-compatibility/2006" xmlns:a14="http://schemas.microsoft.com/office/drawing/2010/main" val="EEECE1" mc:Ignorable=""/>
       </a:lt2>
       <a:accent1>
-        <a:srgbClr val="4F81BD"/>
+        <a:srgbClr xmlns:mc="http://schemas.openxmlformats.org/markup-compatibility/2006" xmlns:a14="http://schemas.microsoft.com/office/drawing/2010/main" val="4F81BD" mc:Ignorable=""/>
       </a:accent1>
       <a:accent2>
-        <a:srgbClr val="C0504D"/>
+        <a:srgbClr xmlns:mc="http://schemas.openxmlformats.org/markup-compatibility/2006" xmlns:a14="http://schemas.microsoft.com/office/drawing/2010/main" val="C0504D" mc:Ignorable=""/>
       </a:accent2>
       <a:accent3>
-        <a:srgbClr val="9BBB59"/>
+        <a:srgbClr xmlns:mc="http://schemas.openxmlformats.org/markup-compatibility/2006" xmlns:a14="http://schemas.microsoft.com/office/drawing/2010/main" val="9BBB59" mc:Ignorable=""/>
       </a:accent3>
       <a:accent4>
-        <a:srgbClr val="8064A2"/>
+        <a:srgbClr xmlns:mc="http://schemas.openxmlformats.org/markup-compatibility/2006" xmlns:a14="http://schemas.microsoft.com/office/drawing/2010/main" val="8064A2" mc:Ignorable=""/>
       </a:accent4>
       <a:accent5>
-        <a:srgbClr val="4BACC6"/>
+        <a:srgbClr xmlns:mc="http://schemas.openxmlformats.org/markup-compatibility/2006" xmlns:a14="http://schemas.microsoft.com/office/drawing/2010/main" val="4BACC6" mc:Ignorable=""/>
       </a:accent5>
       <a:accent6>
-        <a:srgbClr val="F79646"/>
+        <a:srgbClr xmlns:mc="http://schemas.openxmlformats.org/markup-compatibility/2006" xmlns:a14="http://schemas.microsoft.com/office/drawing/2010/main" val="F79646" mc:Ignorable=""/>
       </a:accent6>
       <a:hlink>
-        <a:srgbClr val="0000FF"/>
+        <a:srgbClr xmlns:mc="http://schemas.openxmlformats.org/markup-compatibility/2006" xmlns:a14="http://schemas.microsoft.com/office/drawing/2010/main" val="0000FF" mc:Ignorable=""/>
       </a:hlink>
       <a:folHlink>
-        <a:srgbClr val="800080"/>
+        <a:srgbClr xmlns:mc="http://schemas.openxmlformats.org/markup-compatibility/2006" xmlns:a14="http://schemas.microsoft.com/office/drawing/2010/main" val="800080" mc:Ignorable=""/>
       </a:folHlink>
     </a:clrScheme>
     <a:fontScheme name="Office">
@@ -3538,7 +3592,7 @@
         <a:effectStyle>
           <a:effectLst>
             <a:outerShdw blurRad="40000" dist="20000" dir="5400000" rotWithShape="0">
-              <a:srgbClr val="000000">
+              <a:srgbClr xmlns:mc="http://schemas.openxmlformats.org/markup-compatibility/2006" xmlns:a14="http://schemas.microsoft.com/office/drawing/2010/main" val="000000" mc:Ignorable="">
                 <a:alpha val="38000"/>
               </a:srgbClr>
             </a:outerShdw>
@@ -3547,7 +3601,7 @@
         <a:effectStyle>
           <a:effectLst>
             <a:outerShdw blurRad="40000" dist="23000" dir="5400000" rotWithShape="0">
-              <a:srgbClr val="000000">
+              <a:srgbClr xmlns:mc="http://schemas.openxmlformats.org/markup-compatibility/2006" xmlns:a14="http://schemas.microsoft.com/office/drawing/2010/main" val="000000" mc:Ignorable="">
                 <a:alpha val="35000"/>
               </a:srgbClr>
             </a:outerShdw>
@@ -3556,7 +3610,7 @@
         <a:effectStyle>
           <a:effectLst>
             <a:outerShdw blurRad="40000" dist="23000" dir="5400000" rotWithShape="0">
-              <a:srgbClr val="000000">
+              <a:srgbClr xmlns:mc="http://schemas.openxmlformats.org/markup-compatibility/2006" xmlns:a14="http://schemas.microsoft.com/office/drawing/2010/main" val="000000" mc:Ignorable="">
                 <a:alpha val="35000"/>
               </a:srgbClr>
             </a:outerShdw>

</xml_diff>

<commit_message>
Issue 28 CU 104, el encargado debería poder agregar productos
</commit_message>
<xml_diff>
--- a/02. Modelado de Requerimientos/Modelo de Casos De Uso/Trazos/Deposito/104_Registrar_Pedido_de_Reabastecimiento.docx
+++ b/02. Modelado de Requerimientos/Modelo de Casos De Uso/Trazos/Deposito/104_Registrar_Pedido_de_Reabastecimiento.docx
@@ -1774,15 +1774,7 @@
               <w:ind w:left="230" w:hanging="230"/>
             </w:pPr>
             <w:r>
-              <w:t xml:space="preserve">El ED no </w:t>
-            </w:r>
-            <w:bookmarkStart w:id="1" w:name="_GoBack"/>
-            <w:r>
-              <w:t>ingresa todas las cantidades de productos a incluir en el pedido</w:t>
-            </w:r>
-            <w:bookmarkEnd w:id="1"/>
-            <w:r>
-              <w:t>.</w:t>
+              <w:t>El ED no ingresa todas las cantidades de productos a incluir en el pedido.</w:t>
             </w:r>
           </w:p>
           <w:p>
@@ -1830,55 +1822,7 @@
               <w:ind w:hanging="198"/>
             </w:pPr>
             <w:r>
-              <w:t xml:space="preserve">El sistema solicita la confirmación de la </w:t>
-            </w:r>
-            <w:r>
-              <w:t>registración.</w:t>
-            </w:r>
-          </w:p>
-        </w:tc>
-        <w:tc>
-          <w:tcPr>
-            <w:tcW w:w="4309" w:type="dxa"/>
-            <w:gridSpan w:val="6"/>
-            <w:tcBorders>
-              <w:top w:val="single" w:sz="4" w:space="0" w:color="auto"/>
-              <w:left w:val="single" w:sz="4" w:space="0" w:color="auto"/>
-              <w:bottom w:val="single" w:sz="4" w:space="0" w:color="auto"/>
-              <w:right w:val="single" w:sz="4" w:space="0" w:color="auto"/>
-            </w:tcBorders>
-          </w:tcPr>
-          <w:p>
-            <w:pPr>
-              <w:pStyle w:val="Prrafodelista"/>
-              <w:ind w:left="230"/>
-            </w:pPr>
-          </w:p>
-        </w:tc>
-      </w:tr>
-      <w:tr>
-        <w:tc>
-          <w:tcPr>
-            <w:tcW w:w="4304" w:type="dxa"/>
-            <w:gridSpan w:val="6"/>
-            <w:tcBorders>
-              <w:top w:val="single" w:sz="4" w:space="0" w:color="auto"/>
-              <w:left w:val="single" w:sz="4" w:space="0" w:color="auto"/>
-              <w:bottom w:val="single" w:sz="4" w:space="0" w:color="auto"/>
-              <w:right w:val="single" w:sz="4" w:space="0" w:color="auto"/>
-            </w:tcBorders>
-          </w:tcPr>
-          <w:p>
-            <w:pPr>
-              <w:pStyle w:val="Prrafodelista"/>
-              <w:numPr>
-                <w:ilvl w:val="0"/>
-                <w:numId w:val="3"/>
-              </w:numPr>
-              <w:ind w:hanging="198"/>
-            </w:pPr>
-            <w:r>
-              <w:t>El EDMP confirma la registración.</w:t>
+              <w:t xml:space="preserve">El ED no desea agregar otros productos a reabastecer. </w:t>
             </w:r>
           </w:p>
         </w:tc>
@@ -1907,7 +1851,7 @@
               <w:ind w:left="230" w:hanging="230"/>
             </w:pPr>
             <w:r>
-              <w:t>El EDMP no confirma registración.</w:t>
+              <w:t>El ED desea agregar otros productos para reabastecer.</w:t>
             </w:r>
           </w:p>
           <w:p>
@@ -1919,7 +1863,62 @@
               </w:numPr>
             </w:pPr>
             <w:r>
-              <w:t>El Sistema informa la situación.</w:t>
+              <w:t xml:space="preserve">El ED selecciona la opción “Buscar Producto”. </w:t>
+            </w:r>
+          </w:p>
+          <w:p>
+            <w:pPr>
+              <w:pStyle w:val="Prrafodelista"/>
+              <w:numPr>
+                <w:ilvl w:val="3"/>
+                <w:numId w:val="3"/>
+              </w:numPr>
+            </w:pPr>
+            <w:r>
+              <w:t>Se llama al CU. Consultar Producto.</w:t>
+            </w:r>
+          </w:p>
+          <w:p>
+            <w:pPr>
+              <w:pStyle w:val="Prrafodelista"/>
+              <w:numPr>
+                <w:ilvl w:val="4"/>
+                <w:numId w:val="3"/>
+              </w:numPr>
+            </w:pPr>
+            <w:r>
+              <w:rPr>
+                <w:lang w:val="es-AR"/>
+              </w:rPr>
+              <w:t>El ED encuentra el product</w:t>
+            </w:r>
+            <w:r>
+              <w:rPr>
+                <w:lang w:val="es-AR"/>
+              </w:rPr>
+              <w:t>o</w:t>
+            </w:r>
+            <w:r>
+              <w:rPr>
+                <w:lang w:val="es-AR"/>
+              </w:rPr>
+              <w:t xml:space="preserve"> deseado.</w:t>
+            </w:r>
+          </w:p>
+          <w:p>
+            <w:pPr>
+              <w:pStyle w:val="Prrafodelista"/>
+              <w:numPr>
+                <w:ilvl w:val="4"/>
+                <w:numId w:val="3"/>
+              </w:numPr>
+            </w:pPr>
+            <w:r>
+              <w:t xml:space="preserve">El ED no encuentra el </w:t>
+            </w:r>
+            <w:r>
+              <w:lastRenderedPageBreak/>
+              <w:t>producto deseado.</w:t>
             </w:r>
           </w:p>
           <w:p>
@@ -1931,7 +1930,7 @@
               </w:numPr>
             </w:pPr>
             <w:r>
-              <w:t>Se cancela el CU.</w:t>
+              <w:t>El ED ingresa la cantidad deseada de producto.</w:t>
             </w:r>
           </w:p>
         </w:tc>
@@ -1958,47 +1957,11 @@
               <w:ind w:hanging="198"/>
             </w:pPr>
             <w:r>
-              <w:t xml:space="preserve">El </w:t>
-            </w:r>
-            <w:r>
-              <w:t>Sistema</w:t>
-            </w:r>
-            <w:r>
-              <w:t xml:space="preserve"> registra la confirmación del pedido </w:t>
-            </w:r>
-            <w:r>
-              <w:t>de reabastecimiento de los productos importados con los siguientes da</w:t>
-            </w:r>
-            <w:r>
-              <w:t>tos: Fecha</w:t>
-            </w:r>
-            <w:r>
-              <w:t xml:space="preserve"> de creación</w:t>
-            </w:r>
-            <w:r>
-              <w:t xml:space="preserve">, Empleado que </w:t>
-            </w:r>
-            <w:r>
               <w:lastRenderedPageBreak/>
-              <w:t>realizó</w:t>
-            </w:r>
-            <w:r>
-              <w:t xml:space="preserve"> el registro, Estado </w:t>
-            </w:r>
-            <w:r>
-              <w:t>“Registrado”</w:t>
-            </w:r>
-            <w:r>
-              <w:t xml:space="preserve"> y </w:t>
-            </w:r>
-            <w:r>
-              <w:t>los productos importados que fueron seleccion</w:t>
-            </w:r>
-            <w:r>
-              <w:t>a</w:t>
-            </w:r>
-            <w:r>
-              <w:t>dos con su respectiva cantidad.</w:t>
+              <w:t xml:space="preserve">El sistema solicita la confirmación de la </w:t>
+            </w:r>
+            <w:r>
+              <w:t>registración.</w:t>
             </w:r>
           </w:p>
         </w:tc>
@@ -2016,9 +1979,6 @@
           <w:p>
             <w:pPr>
               <w:pStyle w:val="Prrafodelista"/>
-              <w:tabs>
-                <w:tab w:val="num" w:pos="527"/>
-              </w:tabs>
               <w:ind w:left="230"/>
             </w:pPr>
           </w:p>
@@ -2046,8 +2006,7 @@
               <w:ind w:hanging="198"/>
             </w:pPr>
             <w:r>
-              <w:lastRenderedPageBreak/>
-              <w:t>Se imprime el Pedido de reabastecimiento.</w:t>
+              <w:t>El EDMP confirma la registración.</w:t>
             </w:r>
           </w:p>
         </w:tc>
@@ -2065,11 +2024,43 @@
           <w:p>
             <w:pPr>
               <w:pStyle w:val="Prrafodelista"/>
+              <w:numPr>
+                <w:ilvl w:val="1"/>
+                <w:numId w:val="3"/>
+              </w:numPr>
               <w:tabs>
-                <w:tab w:val="num" w:pos="527"/>
+                <w:tab w:val="clear" w:pos="690"/>
+                <w:tab w:val="num" w:pos="372"/>
               </w:tabs>
-              <w:ind w:left="230"/>
-            </w:pPr>
+              <w:ind w:left="230" w:hanging="230"/>
+            </w:pPr>
+            <w:r>
+              <w:t>El EDMP no confirma registración.</w:t>
+            </w:r>
+          </w:p>
+          <w:p>
+            <w:pPr>
+              <w:pStyle w:val="Prrafodelista"/>
+              <w:numPr>
+                <w:ilvl w:val="2"/>
+                <w:numId w:val="3"/>
+              </w:numPr>
+            </w:pPr>
+            <w:r>
+              <w:t>El Sistema informa la situación.</w:t>
+            </w:r>
+          </w:p>
+          <w:p>
+            <w:pPr>
+              <w:pStyle w:val="Prrafodelista"/>
+              <w:numPr>
+                <w:ilvl w:val="2"/>
+                <w:numId w:val="3"/>
+              </w:numPr>
+            </w:pPr>
+            <w:r>
+              <w:t>Se cancela el CU.</w:t>
+            </w:r>
           </w:p>
         </w:tc>
       </w:tr>
@@ -2095,7 +2086,43 @@
               <w:ind w:hanging="198"/>
             </w:pPr>
             <w:r>
-              <w:t>Fin de CU.</w:t>
+              <w:t xml:space="preserve">El </w:t>
+            </w:r>
+            <w:r>
+              <w:t>Sistema</w:t>
+            </w:r>
+            <w:r>
+              <w:t xml:space="preserve"> registra la confirmación del pedido </w:t>
+            </w:r>
+            <w:r>
+              <w:t>de reabastecimiento de los productos importados con los siguientes da</w:t>
+            </w:r>
+            <w:r>
+              <w:t>tos: Fecha</w:t>
+            </w:r>
+            <w:r>
+              <w:t xml:space="preserve"> de creación</w:t>
+            </w:r>
+            <w:r>
+              <w:t>, Empleado que realizó</w:t>
+            </w:r>
+            <w:r>
+              <w:t xml:space="preserve"> el registro, Estado </w:t>
+            </w:r>
+            <w:r>
+              <w:t>“Registrado”</w:t>
+            </w:r>
+            <w:r>
+              <w:t xml:space="preserve"> y </w:t>
+            </w:r>
+            <w:r>
+              <w:t>los productos importados que fueron seleccion</w:t>
+            </w:r>
+            <w:r>
+              <w:t>a</w:t>
+            </w:r>
+            <w:r>
+              <w:t>dos con su respectiva cantidad.</w:t>
             </w:r>
           </w:p>
         </w:tc>
@@ -2113,6 +2140,9 @@
           <w:p>
             <w:pPr>
               <w:pStyle w:val="Prrafodelista"/>
+              <w:tabs>
+                <w:tab w:val="num" w:pos="527"/>
+              </w:tabs>
               <w:ind w:left="230"/>
             </w:pPr>
           </w:p>
@@ -2121,6 +2151,99 @@
       <w:tr>
         <w:tc>
           <w:tcPr>
+            <w:tcW w:w="4304" w:type="dxa"/>
+            <w:gridSpan w:val="6"/>
+            <w:tcBorders>
+              <w:top w:val="single" w:sz="4" w:space="0" w:color="auto"/>
+              <w:left w:val="single" w:sz="4" w:space="0" w:color="auto"/>
+              <w:bottom w:val="single" w:sz="4" w:space="0" w:color="auto"/>
+              <w:right w:val="single" w:sz="4" w:space="0" w:color="auto"/>
+            </w:tcBorders>
+          </w:tcPr>
+          <w:p>
+            <w:pPr>
+              <w:pStyle w:val="Prrafodelista"/>
+              <w:numPr>
+                <w:ilvl w:val="0"/>
+                <w:numId w:val="3"/>
+              </w:numPr>
+              <w:ind w:hanging="198"/>
+            </w:pPr>
+            <w:r>
+              <w:t>Se imprime el Pedido de reabastecimiento.</w:t>
+            </w:r>
+          </w:p>
+        </w:tc>
+        <w:tc>
+          <w:tcPr>
+            <w:tcW w:w="4309" w:type="dxa"/>
+            <w:gridSpan w:val="6"/>
+            <w:tcBorders>
+              <w:top w:val="single" w:sz="4" w:space="0" w:color="auto"/>
+              <w:left w:val="single" w:sz="4" w:space="0" w:color="auto"/>
+              <w:bottom w:val="single" w:sz="4" w:space="0" w:color="auto"/>
+              <w:right w:val="single" w:sz="4" w:space="0" w:color="auto"/>
+            </w:tcBorders>
+          </w:tcPr>
+          <w:p>
+            <w:pPr>
+              <w:pStyle w:val="Prrafodelista"/>
+              <w:tabs>
+                <w:tab w:val="num" w:pos="527"/>
+              </w:tabs>
+              <w:ind w:left="230"/>
+            </w:pPr>
+          </w:p>
+        </w:tc>
+      </w:tr>
+      <w:tr>
+        <w:tc>
+          <w:tcPr>
+            <w:tcW w:w="4304" w:type="dxa"/>
+            <w:gridSpan w:val="6"/>
+            <w:tcBorders>
+              <w:top w:val="single" w:sz="4" w:space="0" w:color="auto"/>
+              <w:left w:val="single" w:sz="4" w:space="0" w:color="auto"/>
+              <w:bottom w:val="single" w:sz="4" w:space="0" w:color="auto"/>
+              <w:right w:val="single" w:sz="4" w:space="0" w:color="auto"/>
+            </w:tcBorders>
+          </w:tcPr>
+          <w:p>
+            <w:pPr>
+              <w:pStyle w:val="Prrafodelista"/>
+              <w:numPr>
+                <w:ilvl w:val="0"/>
+                <w:numId w:val="3"/>
+              </w:numPr>
+              <w:ind w:hanging="198"/>
+            </w:pPr>
+            <w:r>
+              <w:t>Fin de CU.</w:t>
+            </w:r>
+          </w:p>
+        </w:tc>
+        <w:tc>
+          <w:tcPr>
+            <w:tcW w:w="4309" w:type="dxa"/>
+            <w:gridSpan w:val="6"/>
+            <w:tcBorders>
+              <w:top w:val="single" w:sz="4" w:space="0" w:color="auto"/>
+              <w:left w:val="single" w:sz="4" w:space="0" w:color="auto"/>
+              <w:bottom w:val="single" w:sz="4" w:space="0" w:color="auto"/>
+              <w:right w:val="single" w:sz="4" w:space="0" w:color="auto"/>
+            </w:tcBorders>
+          </w:tcPr>
+          <w:p>
+            <w:pPr>
+              <w:pStyle w:val="Prrafodelista"/>
+              <w:ind w:left="230"/>
+            </w:pPr>
+          </w:p>
+        </w:tc>
+      </w:tr>
+      <w:tr>
+        <w:tc>
+          <w:tcPr>
             <w:tcW w:w="1667" w:type="dxa"/>
             <w:tcBorders>
               <w:top w:val="single" w:sz="4" w:space="0" w:color="auto"/>
@@ -2255,8 +2378,10 @@
           </w:tcPr>
           <w:p>
             <w:r>
-              <w:t>No aplica</w:t>
-            </w:r>
+              <w:t>CU. Consultar Producto</w:t>
+            </w:r>
+            <w:bookmarkStart w:id="1" w:name="_GoBack"/>
+            <w:bookmarkEnd w:id="1"/>
           </w:p>
         </w:tc>
       </w:tr>

</xml_diff>